<commit_message>
feat: removed files I don't need
</commit_message>
<xml_diff>
--- a/Doc/Jira Ticket System Project Documentation.docx
+++ b/Doc/Jira Ticket System Project Documentation.docx
@@ -262,13 +262,13 @@
         <w:ind w:left="720" w:hanging="720"/>
         <w:rPr>
           <w:color w:val="0070C0"/>
-          <w:lang w:val="de-CH"/>
-        </w:rPr>
-      </w:pPr>
-      <w:r>
-        <w:rPr>
-          <w:color w:val="000000" w:themeColor="text1"/>
-          <w:lang w:val="de-CH"/>
+          <w:lang w:val="en-US"/>
+        </w:rPr>
+      </w:pPr>
+      <w:r>
+        <w:rPr>
+          <w:color w:val="000000" w:themeColor="text1"/>
+          <w:lang w:val="en-US"/>
         </w:rPr>
         <w:t>/Doc/Storyboard</w:t>
       </w:r>
@@ -278,6 +278,193 @@
         <w:ind w:left="720" w:hanging="720"/>
         <w:rPr>
           <w:color w:val="0070C0"/>
+          <w:lang w:val="en-US"/>
+        </w:rPr>
+      </w:pPr>
+    </w:p>
+    <w:p>
+      <w:pPr>
+        <w:ind w:left="720" w:hanging="720"/>
+        <w:rPr>
+          <w:color w:val="0070C0"/>
+          <w:sz w:val="32"/>
+          <w:szCs w:val="32"/>
+          <w:lang w:val="en-US"/>
+        </w:rPr>
+      </w:pPr>
+      <w:r>
+        <w:rPr>
+          <w:color w:val="0070C0"/>
+          <w:sz w:val="32"/>
+          <w:szCs w:val="32"/>
+          <w:lang w:val="en-US"/>
+        </w:rPr>
+        <w:t>Time plan</w:t>
+      </w:r>
+    </w:p>
+    <w:p>
+      <w:pPr>
+        <w:ind w:left="720" w:hanging="720"/>
+        <w:rPr>
+          <w:color w:val="000000" w:themeColor="text1"/>
+          <w:lang w:val="de-CH"/>
+        </w:rPr>
+      </w:pPr>
+      <w:r>
+        <w:rPr>
+          <w:color w:val="000000" w:themeColor="text1"/>
+          <w:lang w:val="de-CH"/>
+        </w:rPr>
+        <w:t>In folgenden Schritten wurde die App entwickelt:</w:t>
+      </w:r>
+    </w:p>
+    <w:p>
+      <w:pPr>
+        <w:pStyle w:val="ListParagraph"/>
+        <w:numPr>
+          <w:ilvl w:val="0"/>
+          <w:numId w:val="2"/>
+        </w:numPr>
+        <w:rPr>
+          <w:color w:val="0070C0"/>
+          <w:sz w:val="32"/>
+          <w:szCs w:val="32"/>
+          <w:lang w:val="de-CH"/>
+        </w:rPr>
+      </w:pPr>
+      <w:r>
+        <w:rPr>
+          <w:color w:val="000000" w:themeColor="text1"/>
+          <w:lang w:val="de-CH"/>
+        </w:rPr>
+        <w:t>Aufgabenanalyse</w:t>
+      </w:r>
+      <w:r>
+        <w:rPr>
+          <w:color w:val="000000" w:themeColor="text1"/>
+          <w:lang w:val="de-CH"/>
+        </w:rPr>
+        <w:t xml:space="preserve"> realisiert (</w:t>
+      </w:r>
+      <w:proofErr w:type="spellStart"/>
+      <w:r>
+        <w:rPr>
+          <w:color w:val="000000" w:themeColor="text1"/>
+          <w:lang w:val="de-CH"/>
+        </w:rPr>
+        <w:t>Use</w:t>
+      </w:r>
+      <w:proofErr w:type="spellEnd"/>
+      <w:r>
+        <w:rPr>
+          <w:color w:val="000000" w:themeColor="text1"/>
+          <w:lang w:val="de-CH"/>
+        </w:rPr>
+        <w:t xml:space="preserve"> Case, etc.)</w:t>
+      </w:r>
+    </w:p>
+    <w:p>
+      <w:pPr>
+        <w:pStyle w:val="ListParagraph"/>
+        <w:numPr>
+          <w:ilvl w:val="0"/>
+          <w:numId w:val="2"/>
+        </w:numPr>
+        <w:rPr>
+          <w:color w:val="0070C0"/>
+          <w:sz w:val="32"/>
+          <w:szCs w:val="32"/>
+          <w:lang w:val="de-CH"/>
+        </w:rPr>
+      </w:pPr>
+      <w:r>
+        <w:rPr>
+          <w:color w:val="000000" w:themeColor="text1"/>
+          <w:lang w:val="de-CH"/>
+        </w:rPr>
+        <w:t xml:space="preserve">Modellierung mit Storyboard und </w:t>
+      </w:r>
+      <w:proofErr w:type="spellStart"/>
+      <w:r>
+        <w:rPr>
+          <w:color w:val="000000" w:themeColor="text1"/>
+          <w:lang w:val="de-CH"/>
+        </w:rPr>
+        <w:t>Mockups</w:t>
+      </w:r>
+      <w:proofErr w:type="spellEnd"/>
+      <w:r>
+        <w:rPr>
+          <w:color w:val="000000" w:themeColor="text1"/>
+          <w:lang w:val="de-CH"/>
+        </w:rPr>
+        <w:t xml:space="preserve"> </w:t>
+      </w:r>
+    </w:p>
+    <w:p>
+      <w:pPr>
+        <w:pStyle w:val="ListParagraph"/>
+        <w:numPr>
+          <w:ilvl w:val="0"/>
+          <w:numId w:val="2"/>
+        </w:numPr>
+        <w:rPr>
+          <w:color w:val="0070C0"/>
+          <w:sz w:val="32"/>
+          <w:szCs w:val="32"/>
+          <w:lang w:val="de-CH"/>
+        </w:rPr>
+      </w:pPr>
+      <w:r>
+        <w:rPr>
+          <w:color w:val="000000" w:themeColor="text1"/>
+          <w:lang w:val="de-CH"/>
+        </w:rPr>
+        <w:t>Prototyp programmiert</w:t>
+      </w:r>
+    </w:p>
+    <w:p>
+      <w:pPr>
+        <w:pStyle w:val="ListParagraph"/>
+        <w:numPr>
+          <w:ilvl w:val="0"/>
+          <w:numId w:val="2"/>
+        </w:numPr>
+        <w:rPr>
+          <w:color w:val="0070C0"/>
+          <w:sz w:val="32"/>
+          <w:szCs w:val="32"/>
+          <w:lang w:val="de-CH"/>
+        </w:rPr>
+      </w:pPr>
+      <w:r>
+        <w:rPr>
+          <w:color w:val="000000" w:themeColor="text1"/>
+          <w:lang w:val="de-CH"/>
+        </w:rPr>
+        <w:t xml:space="preserve">Endprodukt </w:t>
+      </w:r>
+      <w:r>
+        <w:rPr>
+          <w:color w:val="000000" w:themeColor="text1"/>
+          <w:lang w:val="de-CH"/>
+        </w:rPr>
+        <w:t>realisiert</w:t>
+      </w:r>
+      <w:r>
+        <w:rPr>
+          <w:color w:val="000000" w:themeColor="text1"/>
+          <w:lang w:val="de-CH"/>
+        </w:rPr>
+        <w:t xml:space="preserve">. </w:t>
+      </w:r>
+    </w:p>
+    <w:p>
+      <w:pPr>
+        <w:rPr>
+          <w:color w:val="0070C0"/>
+          <w:sz w:val="32"/>
+          <w:szCs w:val="32"/>
           <w:lang w:val="de-CH"/>
         </w:rPr>
       </w:pPr>
@@ -486,8 +673,125 @@
       </w:rPr>
     </w:lvl>
   </w:abstractNum>
+  <w:abstractNum w:abstractNumId="1" w15:restartNumberingAfterBreak="0">
+    <w:nsid w:val="63D23981"/>
+    <w:multiLevelType w:val="hybridMultilevel"/>
+    <w:tmpl w:val="CF1C168E"/>
+    <w:lvl w:ilvl="0" w:tplc="1B2CB2CC">
+      <w:numFmt w:val="bullet"/>
+      <w:lvlText w:val="-"/>
+      <w:lvlJc w:val="left"/>
+      <w:pPr>
+        <w:ind w:left="720" w:hanging="360"/>
+      </w:pPr>
+      <w:rPr>
+        <w:rFonts w:ascii="Calibri" w:eastAsiaTheme="minorHAnsi" w:hAnsi="Calibri" w:cs="Calibri" w:hint="default"/>
+        <w:color w:val="000000" w:themeColor="text1"/>
+        <w:sz w:val="24"/>
+      </w:rPr>
+    </w:lvl>
+    <w:lvl w:ilvl="1" w:tplc="08090003" w:tentative="1">
+      <w:start w:val="1"/>
+      <w:numFmt w:val="bullet"/>
+      <w:lvlText w:val="o"/>
+      <w:lvlJc w:val="left"/>
+      <w:pPr>
+        <w:ind w:left="1440" w:hanging="360"/>
+      </w:pPr>
+      <w:rPr>
+        <w:rFonts w:ascii="Courier New" w:hAnsi="Courier New" w:hint="default"/>
+      </w:rPr>
+    </w:lvl>
+    <w:lvl w:ilvl="2" w:tplc="08090005" w:tentative="1">
+      <w:start w:val="1"/>
+      <w:numFmt w:val="bullet"/>
+      <w:lvlText w:val=""/>
+      <w:lvlJc w:val="left"/>
+      <w:pPr>
+        <w:ind w:left="2160" w:hanging="360"/>
+      </w:pPr>
+      <w:rPr>
+        <w:rFonts w:ascii="Wingdings" w:hAnsi="Wingdings" w:hint="default"/>
+      </w:rPr>
+    </w:lvl>
+    <w:lvl w:ilvl="3" w:tplc="08090001" w:tentative="1">
+      <w:start w:val="1"/>
+      <w:numFmt w:val="bullet"/>
+      <w:lvlText w:val=""/>
+      <w:lvlJc w:val="left"/>
+      <w:pPr>
+        <w:ind w:left="2880" w:hanging="360"/>
+      </w:pPr>
+      <w:rPr>
+        <w:rFonts w:ascii="Symbol" w:hAnsi="Symbol" w:hint="default"/>
+      </w:rPr>
+    </w:lvl>
+    <w:lvl w:ilvl="4" w:tplc="08090003" w:tentative="1">
+      <w:start w:val="1"/>
+      <w:numFmt w:val="bullet"/>
+      <w:lvlText w:val="o"/>
+      <w:lvlJc w:val="left"/>
+      <w:pPr>
+        <w:ind w:left="3600" w:hanging="360"/>
+      </w:pPr>
+      <w:rPr>
+        <w:rFonts w:ascii="Courier New" w:hAnsi="Courier New" w:hint="default"/>
+      </w:rPr>
+    </w:lvl>
+    <w:lvl w:ilvl="5" w:tplc="08090005" w:tentative="1">
+      <w:start w:val="1"/>
+      <w:numFmt w:val="bullet"/>
+      <w:lvlText w:val=""/>
+      <w:lvlJc w:val="left"/>
+      <w:pPr>
+        <w:ind w:left="4320" w:hanging="360"/>
+      </w:pPr>
+      <w:rPr>
+        <w:rFonts w:ascii="Wingdings" w:hAnsi="Wingdings" w:hint="default"/>
+      </w:rPr>
+    </w:lvl>
+    <w:lvl w:ilvl="6" w:tplc="08090001" w:tentative="1">
+      <w:start w:val="1"/>
+      <w:numFmt w:val="bullet"/>
+      <w:lvlText w:val=""/>
+      <w:lvlJc w:val="left"/>
+      <w:pPr>
+        <w:ind w:left="5040" w:hanging="360"/>
+      </w:pPr>
+      <w:rPr>
+        <w:rFonts w:ascii="Symbol" w:hAnsi="Symbol" w:hint="default"/>
+      </w:rPr>
+    </w:lvl>
+    <w:lvl w:ilvl="7" w:tplc="08090003" w:tentative="1">
+      <w:start w:val="1"/>
+      <w:numFmt w:val="bullet"/>
+      <w:lvlText w:val="o"/>
+      <w:lvlJc w:val="left"/>
+      <w:pPr>
+        <w:ind w:left="5760" w:hanging="360"/>
+      </w:pPr>
+      <w:rPr>
+        <w:rFonts w:ascii="Courier New" w:hAnsi="Courier New" w:hint="default"/>
+      </w:rPr>
+    </w:lvl>
+    <w:lvl w:ilvl="8" w:tplc="08090005" w:tentative="1">
+      <w:start w:val="1"/>
+      <w:numFmt w:val="bullet"/>
+      <w:lvlText w:val=""/>
+      <w:lvlJc w:val="left"/>
+      <w:pPr>
+        <w:ind w:left="6480" w:hanging="360"/>
+      </w:pPr>
+      <w:rPr>
+        <w:rFonts w:ascii="Wingdings" w:hAnsi="Wingdings" w:hint="default"/>
+      </w:rPr>
+    </w:lvl>
+  </w:abstractNum>
   <w:num w:numId="1">
     <w:abstractNumId w:val="0"/>
+  </w:num>
+  <w:num w:numId="2">
+    <w:abstractNumId w:val="1"/>
   </w:num>
 </w:numbering>
 </file>

</xml_diff>